<commit_message>
home depot and dropbox stuff
</commit_message>
<xml_diff>
--- a/questions/Fedex/Questions for Fedex.docx
+++ b/questions/Fedex/Questions for Fedex.docx
@@ -7,13 +7,8 @@
         <w:pStyle w:val="Heading1"/>
       </w:pPr>
       <w:r>
-        <w:t xml:space="preserve">Questions for </w:t>
-      </w:r>
-      <w:proofErr w:type="spellStart"/>
-      <w:r>
-        <w:t>Fedex</w:t>
-      </w:r>
-      <w:proofErr w:type="spellEnd"/>
+        <w:t>Questions for Fedex</w:t>
+      </w:r>
     </w:p>
     <w:p>
       <w:pPr>
@@ -24,15 +19,7 @@
         </w:numPr>
       </w:pPr>
       <w:r>
-        <w:t xml:space="preserve">I’ve read a bit about the FedEx </w:t>
-      </w:r>
-      <w:proofErr w:type="spellStart"/>
-      <w:r>
-        <w:t>SameDay</w:t>
-      </w:r>
-      <w:proofErr w:type="spellEnd"/>
-      <w:r>
-        <w:t xml:space="preserve"> delivery bot. It was supposed to pilot in 2021? Were you involved in that development?</w:t>
+        <w:t>What are some of the most challenging or exciting projects your team has worked on?</w:t>
       </w:r>
     </w:p>
     <w:p>
@@ -44,34 +31,198 @@
         </w:numPr>
       </w:pPr>
       <w:r>
-        <w:t xml:space="preserve">I’ve also read a bit about </w:t>
-      </w:r>
-      <w:proofErr w:type="spellStart"/>
-      <w:r>
-        <w:t>Fedex</w:t>
-      </w:r>
-      <w:proofErr w:type="spellEnd"/>
+        <w:t>What are some of the projects this role is expected to take on?</w:t>
+      </w:r>
+    </w:p>
+    <w:p>
+      <w:pPr>
+        <w:pStyle w:val="ListParagraph"/>
+        <w:numPr>
+          <w:ilvl w:val="0"/>
+          <w:numId w:val="1"/>
+        </w:numPr>
+      </w:pPr>
+      <w:r>
+        <w:t xml:space="preserve">What level of traffic do the applications you manage typically serve? </w:t>
+      </w:r>
+    </w:p>
+    <w:p>
+      <w:pPr>
+        <w:pStyle w:val="ListParagraph"/>
+        <w:numPr>
+          <w:ilvl w:val="1"/>
+          <w:numId w:val="1"/>
+        </w:numPr>
+      </w:pPr>
+      <w:r>
+        <w:t>Who do they serve?</w:t>
+      </w:r>
+    </w:p>
+    <w:p>
+      <w:pPr>
+        <w:pStyle w:val="ListParagraph"/>
+        <w:numPr>
+          <w:ilvl w:val="1"/>
+          <w:numId w:val="1"/>
+        </w:numPr>
+      </w:pPr>
+      <w:r>
+        <w:t>Is scalability and reliability a typical concern?</w:t>
+      </w:r>
+    </w:p>
+    <w:p>
+      <w:pPr>
+        <w:pStyle w:val="ListParagraph"/>
+        <w:numPr>
+          <w:ilvl w:val="1"/>
+          <w:numId w:val="1"/>
+        </w:numPr>
+      </w:pPr>
+      <w:r>
+        <w:t xml:space="preserve">Since Fedex is a global company, how do you handle deployments and ensure availability </w:t>
+      </w:r>
+      <w:r>
+        <w:t>across</w:t>
+      </w:r>
+      <w:r>
+        <w:t xml:space="preserve"> the different regions?</w:t>
+      </w:r>
+    </w:p>
+    <w:p>
+      <w:pPr>
+        <w:pStyle w:val="ListParagraph"/>
+        <w:numPr>
+          <w:ilvl w:val="0"/>
+          <w:numId w:val="1"/>
+        </w:numPr>
+      </w:pPr>
+      <w:r>
+        <w:t>What tech stack is typically used for this role? Are there any not really encouraged?</w:t>
+      </w:r>
+    </w:p>
+    <w:p>
+      <w:pPr>
+        <w:pStyle w:val="ListParagraph"/>
+        <w:numPr>
+          <w:ilvl w:val="0"/>
+          <w:numId w:val="1"/>
+        </w:numPr>
+      </w:pPr>
+      <w:r>
+        <w:t>What is the onboarding process like?</w:t>
+      </w:r>
+    </w:p>
+    <w:p>
+      <w:pPr>
+        <w:pStyle w:val="ListParagraph"/>
+        <w:numPr>
+          <w:ilvl w:val="0"/>
+          <w:numId w:val="1"/>
+        </w:numPr>
+      </w:pPr>
+      <w:r>
+        <w:t>What are the most important values in a candidate for this role?</w:t>
+      </w:r>
+    </w:p>
+    <w:p>
+      <w:pPr>
+        <w:pStyle w:val="ListParagraph"/>
+        <w:numPr>
+          <w:ilvl w:val="0"/>
+          <w:numId w:val="1"/>
+        </w:numPr>
+      </w:pPr>
+      <w:r>
+        <w:t>What are some key goals and opportunities for your team and this role in the coming year?</w:t>
+      </w:r>
+    </w:p>
+    <w:p>
+      <w:pPr>
+        <w:pStyle w:val="ListParagraph"/>
+        <w:numPr>
+          <w:ilvl w:val="0"/>
+          <w:numId w:val="1"/>
+        </w:numPr>
+      </w:pPr>
+      <w:r>
+        <w:t>Does Fedex offer any resources for learning and professional development? How do you and your team like to stay up-to-date on the latest technology and trends?</w:t>
+      </w:r>
+    </w:p>
+    <w:p>
+      <w:pPr>
+        <w:pStyle w:val="ListParagraph"/>
+        <w:numPr>
+          <w:ilvl w:val="0"/>
+          <w:numId w:val="1"/>
+        </w:numPr>
+      </w:pPr>
+      <w:r>
+        <w:t>How is fedex and/or your team leveraging the recent advancements in AI technologies?</w:t>
+      </w:r>
+      <w:r>
+        <w:tab/>
+      </w:r>
+    </w:p>
+    <w:p>
+      <w:pPr>
+        <w:pStyle w:val="ListParagraph"/>
+        <w:numPr>
+          <w:ilvl w:val="0"/>
+          <w:numId w:val="1"/>
+        </w:numPr>
+      </w:pPr>
+      <w:r>
+        <w:t>How would you describe the company culture and the work environment?</w:t>
+      </w:r>
+    </w:p>
+    <w:p>
+      <w:pPr>
+        <w:pStyle w:val="ListParagraph"/>
+        <w:numPr>
+          <w:ilvl w:val="0"/>
+          <w:numId w:val="1"/>
+        </w:numPr>
+      </w:pPr>
+      <w:r>
+        <w:t>How does the company support work-life balance for its employees?</w:t>
+      </w:r>
       <w:r>
         <w:t xml:space="preserve"> </w:t>
       </w:r>
-      <w:proofErr w:type="spellStart"/>
-      <w:r>
-        <w:t>SameDay</w:t>
-      </w:r>
-      <w:proofErr w:type="spellEnd"/>
-      <w:r>
-        <w:t xml:space="preserve"> City delivery service and its unfortunate discontinuation. It still sounds like an incredible cross-collaborative project. I’m always interested in how these ideas move from concept to reality. </w:t>
-      </w:r>
-    </w:p>
-    <w:p>
-      <w:pPr>
-        <w:pStyle w:val="ListParagraph"/>
-        <w:numPr>
-          <w:ilvl w:val="1"/>
+    </w:p>
+    <w:p>
+      <w:pPr>
+        <w:pStyle w:val="ListParagraph"/>
+        <w:numPr>
+          <w:ilvl w:val="0"/>
           <w:numId w:val="1"/>
         </w:numPr>
       </w:pPr>
       <w:r>
+        <w:t>I’ve read a bit about the FedEx SameDay delivery bot. It was supposed to pilot in 2021? Were you involved in that development?</w:t>
+      </w:r>
+    </w:p>
+    <w:p>
+      <w:pPr>
+        <w:pStyle w:val="ListParagraph"/>
+        <w:numPr>
+          <w:ilvl w:val="0"/>
+          <w:numId w:val="1"/>
+        </w:numPr>
+      </w:pPr>
+      <w:r>
+        <w:t xml:space="preserve">I’ve also read a bit about Fedex SameDay City delivery service and its unfortunate discontinuation. It still sounds like an incredible cross-collaborative project. I’m always interested in how these ideas move from concept to reality. </w:t>
+      </w:r>
+    </w:p>
+    <w:p>
+      <w:pPr>
+        <w:pStyle w:val="ListParagraph"/>
+        <w:numPr>
+          <w:ilvl w:val="1"/>
+          <w:numId w:val="1"/>
+        </w:numPr>
+      </w:pPr>
+      <w:r>
         <w:t xml:space="preserve">Can you talk about how it came about and some of the challenges you and your team faced during development? </w:t>
       </w:r>
     </w:p>
@@ -87,216 +238,6 @@
         <w:t xml:space="preserve">How long did it take? </w:t>
       </w:r>
     </w:p>
-    <w:p>
-      <w:pPr>
-        <w:pStyle w:val="ListParagraph"/>
-        <w:numPr>
-          <w:ilvl w:val="0"/>
-          <w:numId w:val="1"/>
-        </w:numPr>
-      </w:pPr>
-      <w:r>
-        <w:t>What are some of the most challenging or exciting projects your team has worked on?</w:t>
-      </w:r>
-    </w:p>
-    <w:p>
-      <w:pPr>
-        <w:pStyle w:val="ListParagraph"/>
-        <w:numPr>
-          <w:ilvl w:val="0"/>
-          <w:numId w:val="1"/>
-        </w:numPr>
-      </w:pPr>
-      <w:r>
-        <w:t>What are some of the projects this role is expected to take on?</w:t>
-      </w:r>
-    </w:p>
-    <w:p>
-      <w:pPr>
-        <w:pStyle w:val="ListParagraph"/>
-        <w:numPr>
-          <w:ilvl w:val="0"/>
-          <w:numId w:val="1"/>
-        </w:numPr>
-      </w:pPr>
-      <w:r>
-        <w:t xml:space="preserve">What level of traffic do the applications you manage typically serve? </w:t>
-      </w:r>
-    </w:p>
-    <w:p>
-      <w:pPr>
-        <w:pStyle w:val="ListParagraph"/>
-        <w:numPr>
-          <w:ilvl w:val="1"/>
-          <w:numId w:val="1"/>
-        </w:numPr>
-      </w:pPr>
-      <w:r>
-        <w:t>Who do they serve?</w:t>
-      </w:r>
-    </w:p>
-    <w:p>
-      <w:pPr>
-        <w:pStyle w:val="ListParagraph"/>
-        <w:numPr>
-          <w:ilvl w:val="1"/>
-          <w:numId w:val="1"/>
-        </w:numPr>
-      </w:pPr>
-      <w:r>
-        <w:t>Is scalability and reliability a typical concern?</w:t>
-      </w:r>
-    </w:p>
-    <w:p>
-      <w:pPr>
-        <w:pStyle w:val="ListParagraph"/>
-        <w:numPr>
-          <w:ilvl w:val="1"/>
-          <w:numId w:val="1"/>
-        </w:numPr>
-      </w:pPr>
-      <w:r>
-        <w:t xml:space="preserve">Since </w:t>
-      </w:r>
-      <w:proofErr w:type="spellStart"/>
-      <w:r>
-        <w:t>Fedex</w:t>
-      </w:r>
-      <w:proofErr w:type="spellEnd"/>
-      <w:r>
-        <w:t xml:space="preserve"> is a global company, how do you handle deployments and ensure availability </w:t>
-      </w:r>
-      <w:r>
-        <w:t>across</w:t>
-      </w:r>
-      <w:r>
-        <w:t xml:space="preserve"> the different regions?</w:t>
-      </w:r>
-    </w:p>
-    <w:p>
-      <w:pPr>
-        <w:pStyle w:val="ListParagraph"/>
-        <w:numPr>
-          <w:ilvl w:val="0"/>
-          <w:numId w:val="1"/>
-        </w:numPr>
-      </w:pPr>
-      <w:r>
-        <w:t>What tech stack is typically used for this role? Are there any not really encouraged?</w:t>
-      </w:r>
-    </w:p>
-    <w:p>
-      <w:pPr>
-        <w:pStyle w:val="ListParagraph"/>
-        <w:numPr>
-          <w:ilvl w:val="0"/>
-          <w:numId w:val="1"/>
-        </w:numPr>
-      </w:pPr>
-      <w:r>
-        <w:t>What is the onboarding process like?</w:t>
-      </w:r>
-    </w:p>
-    <w:p>
-      <w:pPr>
-        <w:pStyle w:val="ListParagraph"/>
-        <w:numPr>
-          <w:ilvl w:val="0"/>
-          <w:numId w:val="1"/>
-        </w:numPr>
-      </w:pPr>
-      <w:r>
-        <w:t>What are the most important values in a candidate for this role?</w:t>
-      </w:r>
-    </w:p>
-    <w:p>
-      <w:pPr>
-        <w:pStyle w:val="ListParagraph"/>
-        <w:numPr>
-          <w:ilvl w:val="0"/>
-          <w:numId w:val="1"/>
-        </w:numPr>
-      </w:pPr>
-      <w:r>
-        <w:t>What are some key goals and opportunities for your team and this role in the coming year?</w:t>
-      </w:r>
-    </w:p>
-    <w:p>
-      <w:pPr>
-        <w:pStyle w:val="ListParagraph"/>
-        <w:numPr>
-          <w:ilvl w:val="0"/>
-          <w:numId w:val="1"/>
-        </w:numPr>
-      </w:pPr>
-      <w:r>
-        <w:t xml:space="preserve">Does </w:t>
-      </w:r>
-      <w:proofErr w:type="spellStart"/>
-      <w:r>
-        <w:t>Fedex</w:t>
-      </w:r>
-      <w:proofErr w:type="spellEnd"/>
-      <w:r>
-        <w:t xml:space="preserve"> offer any resources for learning and professional development? How do you and your team like to stay up-to-date on the latest technology and trends?</w:t>
-      </w:r>
-    </w:p>
-    <w:p>
-      <w:pPr>
-        <w:pStyle w:val="ListParagraph"/>
-        <w:numPr>
-          <w:ilvl w:val="0"/>
-          <w:numId w:val="1"/>
-        </w:numPr>
-      </w:pPr>
-      <w:r>
-        <w:t>H</w:t>
-      </w:r>
-      <w:r>
-        <w:t xml:space="preserve">ow is </w:t>
-      </w:r>
-      <w:proofErr w:type="spellStart"/>
-      <w:r>
-        <w:t>fedex</w:t>
-      </w:r>
-      <w:proofErr w:type="spellEnd"/>
-      <w:r>
-        <w:t xml:space="preserve"> and/or your team leveraging </w:t>
-      </w:r>
-      <w:r>
-        <w:t>the recent advancements in AI technologies?</w:t>
-      </w:r>
-      <w:r>
-        <w:tab/>
-      </w:r>
-    </w:p>
-    <w:p>
-      <w:pPr>
-        <w:pStyle w:val="ListParagraph"/>
-        <w:numPr>
-          <w:ilvl w:val="0"/>
-          <w:numId w:val="1"/>
-        </w:numPr>
-      </w:pPr>
-      <w:r>
-        <w:t>How would you describe the company culture and the work environment</w:t>
-      </w:r>
-      <w:r>
-        <w:t>?</w:t>
-      </w:r>
-    </w:p>
-    <w:p>
-      <w:pPr>
-        <w:pStyle w:val="ListParagraph"/>
-        <w:numPr>
-          <w:ilvl w:val="0"/>
-          <w:numId w:val="1"/>
-        </w:numPr>
-      </w:pPr>
-      <w:r>
-        <w:t>How does the company support work-life balance for its employees?</w:t>
-      </w:r>
-    </w:p>
     <w:p/>
     <w:p>
       <w:pPr>
@@ -339,21 +280,7 @@
         </w:numPr>
       </w:pPr>
       <w:r>
-        <w:t xml:space="preserve">When I first started at </w:t>
-      </w:r>
-      <w:r>
-        <w:t>ICW</w:t>
-      </w:r>
-      <w:r>
-        <w:t xml:space="preserve">, it was almost like a startup. My entire department was only 7 people. There </w:t>
-      </w:r>
-      <w:proofErr w:type="gramStart"/>
-      <w:r>
-        <w:t>was</w:t>
-      </w:r>
-      <w:proofErr w:type="gramEnd"/>
-      <w:r>
-        <w:t xml:space="preserve"> lots to do so I had to learn a lot of different things very quickly. Early on, there were a lot of repetitive tasks and manual processes that were eating up valuable time. I started picking up programming to automate a lot of my department’s tasks so that we can focus our resources on more analytical work. </w:t>
+        <w:t xml:space="preserve">When I first started at ICW, it was almost like a startup. My entire department was only 7 people. There was lots to do so I had to learn a lot of different things very quickly. Early on, there were a lot of repetitive tasks and manual processes that were eating up valuable time. I started picking up programming to automate a lot of my department’s tasks so that we can focus our resources on more analytical work. </w:t>
       </w:r>
     </w:p>
     <w:p>
@@ -381,13 +308,7 @@
       </w:r>
       <w:r>
         <w:lastRenderedPageBreak/>
-        <w:t xml:space="preserve">the reprogramming effort. I </w:t>
-      </w:r>
-      <w:r>
-        <w:t>was putting</w:t>
-      </w:r>
-      <w:r>
-        <w:t xml:space="preserve"> in some extra hours and split my time between Actuarial Analyses and developing software.</w:t>
+        <w:t>the reprogramming effort. I was putting in some extra hours and split my time between Actuarial Analyses and developing software.</w:t>
       </w:r>
     </w:p>
     <w:p>
@@ -423,15 +344,7 @@
         </w:numPr>
       </w:pPr>
       <w:r>
-        <w:t xml:space="preserve">Why do you want to work at </w:t>
-      </w:r>
-      <w:proofErr w:type="spellStart"/>
-      <w:r>
-        <w:t>Fedex</w:t>
-      </w:r>
-      <w:proofErr w:type="spellEnd"/>
-      <w:r>
-        <w:t>?</w:t>
+        <w:t>Why do you want to work at Fedex?</w:t>
       </w:r>
     </w:p>
     <w:p>
@@ -455,26 +368,10 @@
         </w:numPr>
       </w:pPr>
       <w:r>
-        <w:t xml:space="preserve">It’s been my dream to work at a logistics company and a household name like </w:t>
-      </w:r>
-      <w:proofErr w:type="spellStart"/>
-      <w:r>
-        <w:t>fedex</w:t>
-      </w:r>
-      <w:proofErr w:type="spellEnd"/>
-      <w:r>
-        <w:t>.</w:t>
-      </w:r>
-      <w:r>
-        <w:t xml:space="preserve"> Somewhere I can be proud to say I work. Everyone knows and loves </w:t>
-      </w:r>
-      <w:proofErr w:type="spellStart"/>
-      <w:r>
-        <w:t>Fedex</w:t>
-      </w:r>
-      <w:proofErr w:type="spellEnd"/>
-      <w:r>
-        <w:t>.</w:t>
+        <w:t>It’s been my dream to work at a logistics company and a household name like fedex.</w:t>
+      </w:r>
+      <w:r>
+        <w:t xml:space="preserve"> Somewhere I can be proud to say I work. Everyone knows and loves Fedex.</w:t>
       </w:r>
     </w:p>
     <w:p>
@@ -522,19 +419,7 @@
         </w:numPr>
       </w:pPr>
       <w:r>
-        <w:t>As a pricing actuary, many of my projects</w:t>
-      </w:r>
-      <w:r>
-        <w:t xml:space="preserve"> at my prior company</w:t>
-      </w:r>
-      <w:r>
-        <w:t xml:space="preserve"> ha</w:t>
-      </w:r>
-      <w:r>
-        <w:t>d</w:t>
-      </w:r>
-      <w:r>
-        <w:t xml:space="preserve"> strict deadlines due to regulatory restrictions, business demands, resource availability, and other concerns.</w:t>
+        <w:t>As a pricing actuary, many of my projects at my prior company had strict deadlines due to regulatory restrictions, business demands, resource availability, and other concerns.</w:t>
       </w:r>
     </w:p>
     <w:p>
@@ -565,30 +450,20 @@
           <w:ilvl w:val="1"/>
           <w:numId w:val="2"/>
         </w:numPr>
-      </w:pPr>
-      <w:r>
-        <w:t xml:space="preserve">On top of all my usual </w:t>
-      </w:r>
-      <w:r>
-        <w:t>duties</w:t>
-      </w:r>
-      <w:r>
-        <w:t xml:space="preserve">, </w:t>
-      </w:r>
-      <w:r>
-        <w:t>one cycle I</w:t>
-      </w:r>
-      <w:r>
-        <w:t xml:space="preserve"> also proposed a challenging project of my own to build a pipeline to process new outputs and generate </w:t>
-      </w:r>
-      <w:r>
-        <w:t xml:space="preserve">insightful </w:t>
-      </w:r>
-      <w:r>
-        <w:t>reports</w:t>
-      </w:r>
-      <w:r>
-        <w:t xml:space="preserve"> from the data.</w:t>
+        <w:rPr>
+          <w:b/>
+          <w:bCs/>
+        </w:rPr>
+      </w:pPr>
+      <w:r>
+        <w:t xml:space="preserve">On top of all my usual duties, one cycle I also proposed </w:t>
+      </w:r>
+      <w:r>
+        <w:rPr>
+          <w:b/>
+          <w:bCs/>
+        </w:rPr>
+        <w:t>a challenging project of my own to build a pipeline to process new outputs and generate insightful reports from the data.</w:t>
       </w:r>
     </w:p>
     <w:p>
@@ -636,6 +511,18 @@
         </w:numPr>
       </w:pPr>
       <w:r>
+        <w:t>Implement new state NY – required cross collab with everyone</w:t>
+      </w:r>
+    </w:p>
+    <w:p>
+      <w:pPr>
+        <w:pStyle w:val="ListParagraph"/>
+        <w:numPr>
+          <w:ilvl w:val="1"/>
+          <w:numId w:val="2"/>
+        </w:numPr>
+      </w:pPr>
+      <w:r>
         <w:t>I’m pretty fortunate in that because I’m so familiar with our pricing application, databases, and business knowledge, I get to work with so many talented folks from all areas such as our Underwriting teams, Product teams, Development teams, and IT.</w:t>
       </w:r>
     </w:p>
@@ -648,10 +535,7 @@
         </w:numPr>
       </w:pPr>
       <w:r>
-        <w:t>At my prior company</w:t>
-      </w:r>
-      <w:r>
-        <w:t>, we had a cross-functional project to implement a new pricing feature for our rating application. This required collaboration with multiple teams including Reserving, Pricing, Underwriting, IT, and Product. To ensure effective communication and cooperation, we had frequent standups to align on goals, expectation, concerns, and deliverables. We used tools such as JIRA and Microsoft Teams for content sharing and progress tracking. By listening to everyone’s input and addressing their concerns, we were able to release a successful product that adjusted our pricing more accurately and fairly.</w:t>
+        <w:t>At my prior company, we had a cross-functional project to implement a new pricing feature for our rating application. This required collaboration with multiple teams including Reserving, Pricing, Underwriting, IT, and Product. To ensure effective communication and cooperation, we had frequent standups to align on goals, expectation, concerns, and deliverables. We used tools such as JIRA and Microsoft Teams for content sharing and progress tracking. By listening to everyone’s input and addressing their concerns, we were able to release a successful product that adjusted our pricing more accurately and fairly.</w:t>
       </w:r>
     </w:p>
     <w:p>
@@ -673,8 +557,16 @@
           <w:ilvl w:val="1"/>
           <w:numId w:val="2"/>
         </w:numPr>
-      </w:pPr>
-      <w:r>
+        <w:rPr>
+          <w:b/>
+          <w:bCs/>
+        </w:rPr>
+      </w:pPr>
+      <w:r>
+        <w:rPr>
+          <w:b/>
+          <w:bCs/>
+        </w:rPr>
         <w:t>Python – Comparison file generator</w:t>
       </w:r>
     </w:p>
@@ -687,20 +579,8 @@
         </w:numPr>
       </w:pPr>
       <w:r>
-        <w:t xml:space="preserve">I had a project at my prior company, which </w:t>
-      </w:r>
-      <w:r>
-        <w:t xml:space="preserve">involved creating a data pipeline to process batches of outputs from our rating application. I went over it with my actuarial team </w:t>
-      </w:r>
-      <w:r>
         <w:lastRenderedPageBreak/>
-        <w:t xml:space="preserve">who </w:t>
-      </w:r>
-      <w:r>
-        <w:t xml:space="preserve">were </w:t>
-      </w:r>
-      <w:r>
-        <w:t xml:space="preserve">initially skeptical of my design choices. </w:t>
+        <w:t xml:space="preserve">I had a project at my prior company, which involved creating a data pipeline to process batches of outputs from our rating application. I went over it with my actuarial team who were initially skeptical of my design choices. </w:t>
       </w:r>
       <w:r>
         <w:br/>
@@ -714,15 +594,7 @@
       </w:r>
       <w:r>
         <w:br/>
-        <w:t xml:space="preserve">To make sure everyone was on board (since </w:t>
-      </w:r>
-      <w:proofErr w:type="gramStart"/>
-      <w:r>
-        <w:t>ultimately</w:t>
-      </w:r>
-      <w:proofErr w:type="gramEnd"/>
-      <w:r>
-        <w:t xml:space="preserve"> we’d all be using and maintaining this code), I started with a few introductory training meetings on object oriented programming and the need for design patterns (as much as I understood them anyways). Armed with the shared knowledge, we then held several meetings discussing our concerns and collaborated on different approaches to solve them. </w:t>
+        <w:t xml:space="preserve">To make sure everyone was on board (since ultimately we’d all be using and maintaining this code), I started with a few introductory training meetings on object oriented programming and the need for design patterns (as much as I understood them anyways). Armed with the shared knowledge, we then held several meetings discussing our concerns and collaborated on different approaches to solve them. </w:t>
       </w:r>
       <w:r>
         <w:br/>
@@ -753,15 +625,7 @@
         </w:numPr>
       </w:pPr>
       <w:r>
-        <w:t xml:space="preserve">I’m not going to </w:t>
-      </w:r>
-      <w:proofErr w:type="gramStart"/>
-      <w:r>
-        <w:t>lie..</w:t>
-      </w:r>
-      <w:proofErr w:type="gramEnd"/>
-      <w:r>
-        <w:t xml:space="preserve"> When I first started my current position, I didn’t know very much about programming. My coursework included a few required computer science courses, but I was mainly interested in solving mathematical and statistical problems at the time. </w:t>
+        <w:t xml:space="preserve">I’m not going to lie.. When I first started my current position, I didn’t know very much about programming. My coursework included a few required computer science courses, but I was mainly interested in solving mathematical and statistical problems at the time. </w:t>
       </w:r>
       <w:r>
         <w:br/>
@@ -775,23 +639,7 @@
       </w:r>
       <w:r>
         <w:br/>
-        <w:t xml:space="preserve">Because of our small team and limited resources, I decided to automate and distribute the work as much as I could. I taught myself Microsoft VBA in my </w:t>
-      </w:r>
-      <w:proofErr w:type="spellStart"/>
-      <w:r>
-        <w:t>freetime</w:t>
-      </w:r>
-      <w:proofErr w:type="spellEnd"/>
-      <w:r>
-        <w:t xml:space="preserve"> after work hours and on weekends and built automated workflows and tools for my team to use. (I chose VBA due to its approachability and integration with </w:t>
-      </w:r>
-      <w:proofErr w:type="gramStart"/>
-      <w:r>
-        <w:t>our</w:t>
-      </w:r>
-      <w:proofErr w:type="gramEnd"/>
-      <w:r>
-        <w:t xml:space="preserve"> excel data files).</w:t>
+        <w:t>Because of our small team and limited resources, I decided to automate and distribute the work as much as I could. I taught myself Microsoft VBA in my freetime after work hours and on weekends and built automated workflows and tools for my team to use. (I chose VBA due to its approachability and integration with our excel data files).</w:t>
       </w:r>
       <w:r>
         <w:br/>
@@ -822,26 +670,27 @@
         </w:numPr>
       </w:pPr>
       <w:r>
-        <w:t xml:space="preserve">Earlier on in my position, I was tasked with removing a feature from our pricing application. A few months later after its removal, it was discovered that we were non-compliant and needed to add the feature back in. Due to the application, its </w:t>
-      </w:r>
-      <w:proofErr w:type="spellStart"/>
-      <w:r>
-        <w:t>vcs</w:t>
-      </w:r>
-      <w:proofErr w:type="spellEnd"/>
-      <w:r>
-        <w:t>, and the time lag, this was a much more complicated task. I ended up missing a key value, and caused mispricing in specific circumstances.</w:t>
+        <w:t xml:space="preserve">Earlier on in my position, I was tasked with </w:t>
+      </w:r>
+      <w:r>
+        <w:rPr>
+          <w:b/>
+          <w:bCs/>
+        </w:rPr>
+        <w:t>removing a feature</w:t>
+      </w:r>
+      <w:r>
+        <w:t xml:space="preserve"> from our pricing application. A few months later after its removal, it was discovered that we were non-compliant and needed to add the feature back in. Due to the application, its vcs, and the time lag, this was a much more complicated task. I ended up missing a key value, and caused mispricing in specific circumstances.</w:t>
       </w:r>
       <w:r>
         <w:br/>
       </w:r>
       <w:r>
         <w:br/>
-        <w:t xml:space="preserve">From this experience, I’ve learned valuable lessons about the importance of testing meticulously and implementing a thorough review system. I spoke to my manager about </w:t>
       </w:r>
       <w:r>
         <w:lastRenderedPageBreak/>
-        <w:t>this incident and together, we put together a process of peer review and having thorough validations.</w:t>
+        <w:t>From this experience, I’ve learned valuable lessons about the importance of testing meticulously and implementing a thorough review system. I spoke to my manager about this incident and together, we put together a process of peer review and having thorough validations.</w:t>
       </w:r>
     </w:p>
     <w:p>
@@ -897,23 +746,7 @@
         </w:numPr>
       </w:pPr>
       <w:r>
-        <w:t xml:space="preserve">Dept was very much into cross training. We encouraged lunch and learns. I put together series on </w:t>
-      </w:r>
-      <w:proofErr w:type="spellStart"/>
-      <w:r>
-        <w:t>oop</w:t>
-      </w:r>
-      <w:proofErr w:type="spellEnd"/>
-      <w:r>
-        <w:t xml:space="preserve">. Used relatable ideas and comparisons. Created </w:t>
-      </w:r>
-      <w:proofErr w:type="spellStart"/>
-      <w:r>
-        <w:t>hw</w:t>
-      </w:r>
-      <w:proofErr w:type="spellEnd"/>
-      <w:r>
-        <w:t xml:space="preserve"> to help reinforce. Asked open ended questions.</w:t>
+        <w:t>Dept was very much into cross training. We encouraged lunch and learns. I put together series on oop. Used relatable ideas and comparisons. Created hw to help reinforce. Asked open ended questions.</w:t>
       </w:r>
     </w:p>
     <w:p>
@@ -1071,19 +904,8 @@
           <w:numId w:val="2"/>
         </w:numPr>
       </w:pPr>
-      <w:proofErr w:type="spellStart"/>
-      <w:r>
-        <w:t>Fedex</w:t>
-      </w:r>
-      <w:proofErr w:type="spellEnd"/>
-      <w:r>
-        <w:t xml:space="preserve"> should hire me for my extensive technical expertise </w:t>
-      </w:r>
-      <w:r>
-        <w:t>and experience in analytics and software development</w:t>
-      </w:r>
-      <w:r>
-        <w:t>. I have a track record of automating tasks and developing efficient solutions. Additionally, my experience in cross-functional collaboration and problem-solving skills make me a valuable asset for successful project outcomes.</w:t>
+      <w:r>
+        <w:t>Fedex should hire me for my extensive technical expertise and experience in analytics and software development. I have a track record of automating tasks and developing efficient solutions. Additionally, my experience in cross-functional collaboration and problem-solving skills make me a valuable asset for successful project outcomes.</w:t>
       </w:r>
     </w:p>
     <w:sectPr>

</xml_diff>